<commit_message>
Oprettet Use Case Diagram OOA
</commit_message>
<xml_diff>
--- a/02-Requirement/visionsdokument.docx
+++ b/02-Requirement/visionsdokument.docx
@@ -12,39 +12,33 @@
           <w:sz w:val="24"/>
           <w:szCs w:val="24"/>
         </w:rPr>
-        <w:t>Visionsdokument</w:t>
-      </w:r>
-    </w:p>
-    <w:p>
-      <w:pPr>
-        <w:pStyle w:val="Normal"/>
-        <w:rPr>
-          <w:rFonts w:ascii="Liberation Mono" w:hAnsi="Liberation Mono"/>
-          <w:sz w:val="24"/>
-          <w:szCs w:val="24"/>
-        </w:rPr>
-      </w:pPr>
-      <w:r>
-        <w:rPr>
-          <w:sz w:val="24"/>
-          <w:szCs w:val="24"/>
-        </w:rPr>
-      </w:r>
-    </w:p>
-    <w:p>
-      <w:pPr>
-        <w:pStyle w:val="Normal"/>
-        <w:rPr>
-          <w:rFonts w:ascii="Liberation Mono" w:hAnsi="Liberation Mono"/>
-          <w:sz w:val="24"/>
-          <w:szCs w:val="24"/>
-        </w:rPr>
-      </w:pPr>
-      <w:r>
-        <w:rPr>
-          <w:sz w:val="24"/>
-          <w:szCs w:val="24"/>
-        </w:rPr>
+        <w:t>Visionsdokument.</w:t>
+      </w:r>
+    </w:p>
+    <w:p>
+      <w:pPr>
+        <w:pStyle w:val="Normal"/>
+        <w:rPr>
+          <w:rFonts w:ascii="Liberation Mono" w:hAnsi="Liberation Mono"/>
+          <w:sz w:val="24"/>
+          <w:szCs w:val="24"/>
+        </w:rPr>
+      </w:pPr>
+      <w:r>
+        <w:rPr/>
+      </w:r>
+    </w:p>
+    <w:p>
+      <w:pPr>
+        <w:pStyle w:val="Normal"/>
+        <w:rPr>
+          <w:rFonts w:ascii="Liberation Mono" w:hAnsi="Liberation Mono"/>
+          <w:sz w:val="24"/>
+          <w:szCs w:val="24"/>
+        </w:rPr>
+      </w:pPr>
+      <w:r>
+        <w:rPr/>
       </w:r>
     </w:p>
     <w:p>
@@ -1036,7 +1030,6 @@
     <w:rPrDefault>
       <w:rPr>
         <w:rFonts w:ascii="Liberation Mono" w:hAnsi="Liberation Mono" w:eastAsia="SimSun" w:cs="Mangal"/>
-        <w:sz w:val="20"/>
         <w:szCs w:val="24"/>
         <w:lang w:val="da-DK" w:eastAsia="zh-CN" w:bidi="hi-IN"/>
       </w:rPr>

</xml_diff>

<commit_message>
Rettet visionsdukument(stort bogstav på et par ord inden godkendelse)
</commit_message>
<xml_diff>
--- a/02-Requirement/visionsdokument.docx
+++ b/02-Requirement/visionsdokument.docx
@@ -1,6 +1,6 @@
 
 <file path=word/document.xml><?xml version="1.0" encoding="utf-8"?>
-<w:document xmlns:ve="http://schemas.openxmlformats.org/markup-compatibility/2006" xmlns:o="urn:schemas-microsoft-com:office:office" xmlns:r="http://schemas.openxmlformats.org/officeDocument/2006/relationships" xmlns:m="http://schemas.openxmlformats.org/officeDocument/2006/math" xmlns:v="urn:schemas-microsoft-com:vml" xmlns:wp="http://schemas.openxmlformats.org/drawingml/2006/wordprocessingDrawing" xmlns:w10="urn:schemas-microsoft-com:office:word" xmlns:w="http://schemas.openxmlformats.org/wordprocessingml/2006/main" xmlns:wne="http://schemas.microsoft.com/office/word/2006/wordml">
+<w:document xmlns:wpc="http://schemas.microsoft.com/office/word/2010/wordprocessingCanvas" xmlns:mc="http://schemas.openxmlformats.org/markup-compatibility/2006" xmlns:o="urn:schemas-microsoft-com:office:office" xmlns:r="http://schemas.openxmlformats.org/officeDocument/2006/relationships" xmlns:m="http://schemas.openxmlformats.org/officeDocument/2006/math" xmlns:v="urn:schemas-microsoft-com:vml" xmlns:wp14="http://schemas.microsoft.com/office/word/2010/wordprocessingDrawing" xmlns:wp="http://schemas.openxmlformats.org/drawingml/2006/wordprocessingDrawing" xmlns:w10="urn:schemas-microsoft-com:office:word" xmlns:w="http://schemas.openxmlformats.org/wordprocessingml/2006/main" xmlns:w14="http://schemas.microsoft.com/office/word/2010/wordml" xmlns:w15="http://schemas.microsoft.com/office/word/2012/wordml" xmlns:wpg="http://schemas.microsoft.com/office/word/2010/wordprocessingGroup" xmlns:wpi="http://schemas.microsoft.com/office/word/2010/wordprocessingInk" xmlns:wne="http://schemas.microsoft.com/office/word/2006/wordml" xmlns:wps="http://schemas.microsoft.com/office/word/2010/wordprocessingShape" mc:Ignorable="w14 w15 wp14">
   <w:body>
     <w:p>
       <w:pPr>
@@ -52,15 +52,7 @@
           <w:sz w:val="22"/>
           <w:szCs w:val="22"/>
         </w:rPr>
-        <w:t xml:space="preserve">Vi forestiller os et system, der er i stand til korrekt og sikkert  at behandle indtastede oplysninger. Det kan forespørge eksterne kilder om oplysninger, der bliver beregnet korrekt, og hurtigt kan omsættes til et lånetilbud. Det gør behandlingstiden for </w:t>
-      </w:r>
-      <w:r>
-        <w:rPr>
-          <w:rFonts w:asciiTheme="minorHAnsi" w:hAnsiTheme="minorHAnsi"/>
-          <w:sz w:val="22"/>
-          <w:szCs w:val="22"/>
-        </w:rPr>
-        <w:t xml:space="preserve">godkendelse af låneanmodninger kort og sikrer derved virksomheden en øget omsætning. Endvidere kan det håndtere kundedata på en let og overskuelig måde og gør det let, at håndtere forskellige kunder.  </w:t>
+        <w:t xml:space="preserve">Vi forestiller os et system, der er i stand til korrekt og sikkert at behandle indtastede oplysninger. Det kan forespørge eksterne kilder om oplysninger, der bliver beregnet korrekt, og hurtigt kan omsættes til et lånetilbud. Det gør behandlingstiden for godkendelse af låneanmodninger kort og sikrer derved virksomheden en øget omsætning. Endvidere kan det håndtere kundedata på en let og overskuelig måde og gør det let, at håndtere forskellige kunder.  </w:t>
       </w:r>
     </w:p>
     <w:p>
@@ -137,15 +129,7 @@
           <w:sz w:val="22"/>
           <w:szCs w:val="22"/>
         </w:rPr>
-        <w:t xml:space="preserve">At </w:t>
-      </w:r>
-      <w:r>
-        <w:rPr>
-          <w:rFonts w:asciiTheme="minorHAnsi" w:hAnsiTheme="minorHAnsi"/>
-          <w:sz w:val="22"/>
-          <w:szCs w:val="22"/>
-        </w:rPr>
-        <w:t>låneanmodning bliver korrekt registreret med det samme.</w:t>
+        <w:t>At låneanmodning bliver korrekt registreret med det samme.</w:t>
       </w:r>
     </w:p>
     <w:p>
@@ -233,15 +217,7 @@
           <w:sz w:val="22"/>
           <w:szCs w:val="22"/>
         </w:rPr>
-        <w:t xml:space="preserve">At kontakt med bank/RKI forløber hurtigt og uden </w:t>
-      </w:r>
-      <w:r>
-        <w:rPr>
-          <w:rFonts w:asciiTheme="minorHAnsi" w:hAnsiTheme="minorHAnsi"/>
-          <w:sz w:val="22"/>
-          <w:szCs w:val="22"/>
-        </w:rPr>
-        <w:t>tab af data.</w:t>
+        <w:t>At kontakt med bank/RKI forløber hurtigt og uden tab af data.</w:t>
       </w:r>
     </w:p>
     <w:p>
@@ -500,7 +476,15 @@
           <w:sz w:val="22"/>
           <w:szCs w:val="22"/>
         </w:rPr>
-        <w:t>oprettelse af anmodning om lånetilbud</w:t>
+        <w:t>Oprettelse</w:t>
+      </w:r>
+      <w:r>
+        <w:rPr>
+          <w:rFonts w:asciiTheme="minorHAnsi" w:hAnsiTheme="minorHAnsi"/>
+          <w:sz w:val="22"/>
+          <w:szCs w:val="22"/>
+        </w:rPr>
+        <w:t xml:space="preserve"> af anmodning om lånetilbud</w:t>
       </w:r>
     </w:p>
     <w:p>
@@ -522,7 +506,15 @@
           <w:sz w:val="22"/>
           <w:szCs w:val="22"/>
         </w:rPr>
-        <w:t>håndtering af kunde</w:t>
+        <w:t>Håndtering</w:t>
+      </w:r>
+      <w:r>
+        <w:rPr>
+          <w:rFonts w:asciiTheme="minorHAnsi" w:hAnsiTheme="minorHAnsi"/>
+          <w:sz w:val="22"/>
+          <w:szCs w:val="22"/>
+        </w:rPr>
+        <w:t xml:space="preserve"> af kunde</w:t>
       </w:r>
     </w:p>
     <w:p>
@@ -544,7 +536,15 @@
           <w:sz w:val="22"/>
           <w:szCs w:val="22"/>
         </w:rPr>
-        <w:t>forespørgsels om kreditværdighed</w:t>
+        <w:t>Forespørgsels</w:t>
+      </w:r>
+      <w:r>
+        <w:rPr>
+          <w:rFonts w:asciiTheme="minorHAnsi" w:hAnsiTheme="minorHAnsi"/>
+          <w:sz w:val="22"/>
+          <w:szCs w:val="22"/>
+        </w:rPr>
+        <w:t xml:space="preserve"> om kreditværdighed</w:t>
       </w:r>
     </w:p>
     <w:p>
@@ -566,7 +566,15 @@
           <w:sz w:val="22"/>
           <w:szCs w:val="22"/>
         </w:rPr>
-        <w:t xml:space="preserve">forespørgsels om rentesats </w:t>
+        <w:t>Forespørgsels</w:t>
+      </w:r>
+      <w:r>
+        <w:rPr>
+          <w:rFonts w:asciiTheme="minorHAnsi" w:hAnsiTheme="minorHAnsi"/>
+          <w:sz w:val="22"/>
+          <w:szCs w:val="22"/>
+        </w:rPr>
+        <w:t xml:space="preserve"> om rentesats </w:t>
       </w:r>
     </w:p>
     <w:p>
@@ -588,7 +596,15 @@
           <w:sz w:val="22"/>
           <w:szCs w:val="22"/>
         </w:rPr>
-        <w:t>fastsættelse af rentesats for hvert tilbud</w:t>
+        <w:t>Fastsættelse</w:t>
+      </w:r>
+      <w:r>
+        <w:rPr>
+          <w:rFonts w:asciiTheme="minorHAnsi" w:hAnsiTheme="minorHAnsi"/>
+          <w:sz w:val="22"/>
+          <w:szCs w:val="22"/>
+        </w:rPr>
+        <w:t xml:space="preserve"> af rentesats for hvert tilbud</w:t>
       </w:r>
     </w:p>
     <w:p>
@@ -610,7 +626,15 @@
           <w:sz w:val="22"/>
           <w:szCs w:val="22"/>
         </w:rPr>
-        <w:t>oprettelse af tilbud</w:t>
+        <w:t>Oprettelse</w:t>
+      </w:r>
+      <w:r>
+        <w:rPr>
+          <w:rFonts w:asciiTheme="minorHAnsi" w:hAnsiTheme="minorHAnsi"/>
+          <w:sz w:val="22"/>
+          <w:szCs w:val="22"/>
+        </w:rPr>
+        <w:t xml:space="preserve"> af tilbud</w:t>
       </w:r>
     </w:p>
     <w:p>
@@ -626,16 +650,24 @@
           <w:szCs w:val="22"/>
         </w:rPr>
       </w:pPr>
-      <w:proofErr w:type="spellStart"/>
-      <w:r>
-        <w:rPr>
-          <w:rFonts w:asciiTheme="minorHAnsi" w:hAnsiTheme="minorHAnsi"/>
-          <w:sz w:val="22"/>
-          <w:szCs w:val="22"/>
-        </w:rPr>
-        <w:t>eksportering</w:t>
-      </w:r>
-      <w:proofErr w:type="spellEnd"/>
+      <w:proofErr w:type="gramStart"/>
+      <w:r>
+        <w:rPr>
+          <w:rFonts w:asciiTheme="minorHAnsi" w:hAnsiTheme="minorHAnsi"/>
+          <w:sz w:val="22"/>
+          <w:szCs w:val="22"/>
+        </w:rPr>
+        <w:t>eksporter</w:t>
+      </w:r>
+      <w:proofErr w:type="gramEnd"/>
+      <w:r>
+        <w:rPr>
+          <w:rFonts w:asciiTheme="minorHAnsi" w:hAnsiTheme="minorHAnsi"/>
+          <w:sz w:val="22"/>
+          <w:szCs w:val="22"/>
+        </w:rPr>
+        <w:t xml:space="preserve"> ing</w:t>
+      </w:r>
       <w:r>
         <w:rPr>
           <w:rFonts w:asciiTheme="minorHAnsi" w:hAnsiTheme="minorHAnsi"/>
@@ -729,6 +761,8 @@
         </w:rPr>
         <w:t>Usability</w:t>
       </w:r>
+      <w:bookmarkStart w:id="0" w:name="_GoBack"/>
+      <w:bookmarkEnd w:id="0"/>
       <w:proofErr w:type="spellEnd"/>
       <w:r>
         <w:rPr>
@@ -756,15 +790,23 @@
           <w:sz w:val="22"/>
           <w:szCs w:val="22"/>
         </w:rPr>
-        <w:t>80 % af de ansatte i firmaet, skal kunne løse deres opgaver vha. det nye system, uden hjælp, indenfor fem minutter, den første gang d</w:t>
-      </w:r>
-      <w:r>
-        <w:rPr>
-          <w:rFonts w:asciiTheme="minorHAnsi" w:hAnsiTheme="minorHAnsi"/>
-          <w:sz w:val="22"/>
-          <w:szCs w:val="22"/>
-        </w:rPr>
-        <w:t>e prøver det.</w:t>
+        <w:t xml:space="preserve">80 % af de ansatte i firmaet, skal kunne løse deres opgaver vha. det nye system, uden hjælp, </w:t>
+      </w:r>
+      <w:r>
+        <w:rPr>
+          <w:rFonts w:asciiTheme="minorHAnsi" w:hAnsiTheme="minorHAnsi"/>
+          <w:sz w:val="22"/>
+          <w:szCs w:val="22"/>
+        </w:rPr>
+        <w:t>inden for</w:t>
+      </w:r>
+      <w:r>
+        <w:rPr>
+          <w:rFonts w:asciiTheme="minorHAnsi" w:hAnsiTheme="minorHAnsi"/>
+          <w:sz w:val="22"/>
+          <w:szCs w:val="22"/>
+        </w:rPr>
+        <w:t xml:space="preserve"> fem minutter, den første gang de prøver det.</w:t>
       </w:r>
     </w:p>
     <w:p>
@@ -802,9 +844,19 @@
           <w:sz w:val="22"/>
           <w:szCs w:val="22"/>
         </w:rPr>
-        <w:t>Reliability:</w:t>
+        <w:t>Reliability</w:t>
       </w:r>
       <w:proofErr w:type="spellEnd"/>
+      <w:r>
+        <w:rPr>
+          <w:rFonts w:asciiTheme="minorHAnsi" w:hAnsiTheme="minorHAnsi"/>
+          <w:b/>
+          <w:bCs/>
+          <w:sz w:val="22"/>
+          <w:szCs w:val="22"/>
+        </w:rPr>
+        <w:t>:</w:t>
+      </w:r>
     </w:p>
     <w:p>
       <w:pPr>
@@ -908,8 +960,9 @@
           <w:szCs w:val="22"/>
         </w:rPr>
         <w:lastRenderedPageBreak/>
-        <w:t>Supp</w:t>
-      </w:r>
+        <w:t>Supportability</w:t>
+      </w:r>
+      <w:proofErr w:type="spellEnd"/>
       <w:r>
         <w:rPr>
           <w:rFonts w:asciiTheme="minorHAnsi" w:hAnsiTheme="minorHAnsi"/>
@@ -918,9 +971,8 @@
           <w:sz w:val="22"/>
           <w:szCs w:val="22"/>
         </w:rPr>
-        <w:t>ortability:</w:t>
-      </w:r>
-      <w:proofErr w:type="spellEnd"/>
+        <w:t>:</w:t>
+      </w:r>
     </w:p>
     <w:p>
       <w:pPr>
@@ -954,7 +1006,7 @@
 </file>
 
 <file path=word/numbering.xml><?xml version="1.0" encoding="utf-8"?>
-<w:numbering xmlns:ve="http://schemas.openxmlformats.org/markup-compatibility/2006" xmlns:o="urn:schemas-microsoft-com:office:office" xmlns:r="http://schemas.openxmlformats.org/officeDocument/2006/relationships" xmlns:m="http://schemas.openxmlformats.org/officeDocument/2006/math" xmlns:v="urn:schemas-microsoft-com:vml" xmlns:wp="http://schemas.openxmlformats.org/drawingml/2006/wordprocessingDrawing" xmlns:w10="urn:schemas-microsoft-com:office:word" xmlns:w="http://schemas.openxmlformats.org/wordprocessingml/2006/main" xmlns:wne="http://schemas.microsoft.com/office/word/2006/wordml">
+<w:numbering xmlns:wpc="http://schemas.microsoft.com/office/word/2010/wordprocessingCanvas" xmlns:mc="http://schemas.openxmlformats.org/markup-compatibility/2006" xmlns:o="urn:schemas-microsoft-com:office:office" xmlns:r="http://schemas.openxmlformats.org/officeDocument/2006/relationships" xmlns:m="http://schemas.openxmlformats.org/officeDocument/2006/math" xmlns:v="urn:schemas-microsoft-com:vml" xmlns:wp14="http://schemas.microsoft.com/office/word/2010/wordprocessingDrawing" xmlns:wp="http://schemas.openxmlformats.org/drawingml/2006/wordprocessingDrawing" xmlns:w10="urn:schemas-microsoft-com:office:word" xmlns:w="http://schemas.openxmlformats.org/wordprocessingml/2006/main" xmlns:w14="http://schemas.microsoft.com/office/word/2010/wordml" xmlns:w15="http://schemas.microsoft.com/office/word/2012/wordml" xmlns:wpg="http://schemas.microsoft.com/office/word/2010/wordprocessingGroup" xmlns:wpi="http://schemas.microsoft.com/office/word/2010/wordprocessingInk" xmlns:wne="http://schemas.microsoft.com/office/word/2006/wordml" xmlns:wps="http://schemas.microsoft.com/office/word/2010/wordprocessingShape" mc:Ignorable="w14 w15 wp14">
   <w:abstractNum w:abstractNumId="0">
     <w:nsid w:val="034C24FD"/>
     <w:multiLevelType w:val="hybridMultilevel"/>
@@ -1539,7 +1591,7 @@
 </file>
 
 <file path=word/styles.xml><?xml version="1.0" encoding="utf-8"?>
-<w:styles xmlns:r="http://schemas.openxmlformats.org/officeDocument/2006/relationships" xmlns:w="http://schemas.openxmlformats.org/wordprocessingml/2006/main">
+<w:styles xmlns:mc="http://schemas.openxmlformats.org/markup-compatibility/2006" xmlns:r="http://schemas.openxmlformats.org/officeDocument/2006/relationships" xmlns:w="http://schemas.openxmlformats.org/wordprocessingml/2006/main" xmlns:w14="http://schemas.microsoft.com/office/word/2010/wordml" xmlns:w15="http://schemas.microsoft.com/office/word/2012/wordml" mc:Ignorable="w14 w15">
   <w:docDefaults>
     <w:rPrDefault>
       <w:rPr>
@@ -1550,144 +1602,378 @@
     </w:rPrDefault>
     <w:pPrDefault/>
   </w:docDefaults>
-  <w:latentStyles w:defLockedState="0" w:defUIPriority="99" w:defSemiHidden="1" w:defUnhideWhenUsed="1" w:defQFormat="0" w:count="267">
-    <w:lsdException w:name="Normal" w:semiHidden="0" w:uiPriority="0" w:unhideWhenUsed="0" w:qFormat="1"/>
-    <w:lsdException w:name="heading 1" w:semiHidden="0" w:uiPriority="9" w:unhideWhenUsed="0" w:qFormat="1"/>
-    <w:lsdException w:name="heading 2" w:uiPriority="9" w:qFormat="1"/>
-    <w:lsdException w:name="heading 3" w:uiPriority="9" w:qFormat="1"/>
-    <w:lsdException w:name="heading 4" w:uiPriority="9" w:qFormat="1"/>
-    <w:lsdException w:name="heading 5" w:uiPriority="9" w:qFormat="1"/>
-    <w:lsdException w:name="heading 6" w:uiPriority="9" w:qFormat="1"/>
-    <w:lsdException w:name="heading 7" w:uiPriority="9" w:qFormat="1"/>
-    <w:lsdException w:name="heading 8" w:uiPriority="9" w:qFormat="1"/>
-    <w:lsdException w:name="heading 9" w:uiPriority="9" w:qFormat="1"/>
-    <w:lsdException w:name="toc 1" w:uiPriority="39"/>
-    <w:lsdException w:name="toc 2" w:uiPriority="39"/>
-    <w:lsdException w:name="toc 3" w:uiPriority="39"/>
-    <w:lsdException w:name="toc 4" w:uiPriority="39"/>
-    <w:lsdException w:name="toc 5" w:uiPriority="39"/>
-    <w:lsdException w:name="toc 6" w:uiPriority="39"/>
-    <w:lsdException w:name="toc 7" w:uiPriority="39"/>
-    <w:lsdException w:name="toc 8" w:uiPriority="39"/>
-    <w:lsdException w:name="toc 9" w:uiPriority="39"/>
-    <w:lsdException w:name="caption" w:uiPriority="35" w:qFormat="1"/>
-    <w:lsdException w:name="Title" w:semiHidden="0" w:uiPriority="10" w:unhideWhenUsed="0" w:qFormat="1"/>
-    <w:lsdException w:name="Default Paragraph Font" w:uiPriority="1"/>
-    <w:lsdException w:name="Subtitle" w:semiHidden="0" w:uiPriority="11" w:unhideWhenUsed="0" w:qFormat="1"/>
-    <w:lsdException w:name="Strong" w:semiHidden="0" w:uiPriority="22" w:unhideWhenUsed="0" w:qFormat="1"/>
-    <w:lsdException w:name="Emphasis" w:semiHidden="0" w:uiPriority="20" w:unhideWhenUsed="0" w:qFormat="1"/>
-    <w:lsdException w:name="Table Grid" w:semiHidden="0" w:uiPriority="59" w:unhideWhenUsed="0"/>
-    <w:lsdException w:name="Placeholder Text" w:unhideWhenUsed="0"/>
-    <w:lsdException w:name="No Spacing" w:semiHidden="0" w:uiPriority="1" w:unhideWhenUsed="0" w:qFormat="1"/>
-    <w:lsdException w:name="Light Shading" w:semiHidden="0" w:uiPriority="60" w:unhideWhenUsed="0"/>
-    <w:lsdException w:name="Light List" w:semiHidden="0" w:uiPriority="61" w:unhideWhenUsed="0"/>
-    <w:lsdException w:name="Light Grid" w:semiHidden="0" w:uiPriority="62" w:unhideWhenUsed="0"/>
-    <w:lsdException w:name="Medium Shading 1" w:semiHidden="0" w:uiPriority="63" w:unhideWhenUsed="0"/>
-    <w:lsdException w:name="Medium Shading 2" w:semiHidden="0" w:uiPriority="64" w:unhideWhenUsed="0"/>
-    <w:lsdException w:name="Medium List 1" w:semiHidden="0" w:uiPriority="65" w:unhideWhenUsed="0"/>
-    <w:lsdException w:name="Medium List 2" w:semiHidden="0" w:uiPriority="66" w:unhideWhenUsed="0"/>
-    <w:lsdException w:name="Medium Grid 1" w:semiHidden="0" w:uiPriority="67" w:unhideWhenUsed="0"/>
-    <w:lsdException w:name="Medium Grid 2" w:semiHidden="0" w:uiPriority="68" w:unhideWhenUsed="0"/>
-    <w:lsdException w:name="Medium Grid 3" w:semiHidden="0" w:uiPriority="69" w:unhideWhenUsed="0"/>
-    <w:lsdException w:name="Dark List" w:semiHidden="0" w:uiPriority="70" w:unhideWhenUsed="0"/>
-    <w:lsdException w:name="Colorful Shading" w:semiHidden="0" w:uiPriority="71" w:unhideWhenUsed="0"/>
-    <w:lsdException w:name="Colorful List" w:semiHidden="0" w:uiPriority="72" w:unhideWhenUsed="0"/>
-    <w:lsdException w:name="Colorful Grid" w:semiHidden="0" w:uiPriority="73" w:unhideWhenUsed="0"/>
-    <w:lsdException w:name="Light Shading Accent 1" w:semiHidden="0" w:uiPriority="60" w:unhideWhenUsed="0"/>
-    <w:lsdException w:name="Light List Accent 1" w:semiHidden="0" w:uiPriority="61" w:unhideWhenUsed="0"/>
-    <w:lsdException w:name="Light Grid Accent 1" w:semiHidden="0" w:uiPriority="62" w:unhideWhenUsed="0"/>
-    <w:lsdException w:name="Medium Shading 1 Accent 1" w:semiHidden="0" w:uiPriority="63" w:unhideWhenUsed="0"/>
-    <w:lsdException w:name="Medium Shading 2 Accent 1" w:semiHidden="0" w:uiPriority="64" w:unhideWhenUsed="0"/>
-    <w:lsdException w:name="Medium List 1 Accent 1" w:semiHidden="0" w:uiPriority="65" w:unhideWhenUsed="0"/>
-    <w:lsdException w:name="Revision" w:unhideWhenUsed="0"/>
-    <w:lsdException w:name="List Paragraph" w:semiHidden="0" w:uiPriority="34" w:unhideWhenUsed="0" w:qFormat="1"/>
-    <w:lsdException w:name="Quote" w:semiHidden="0" w:uiPriority="29" w:unhideWhenUsed="0" w:qFormat="1"/>
-    <w:lsdException w:name="Intense Quote" w:semiHidden="0" w:uiPriority="30" w:unhideWhenUsed="0" w:qFormat="1"/>
-    <w:lsdException w:name="Medium List 2 Accent 1" w:semiHidden="0" w:uiPriority="66" w:unhideWhenUsed="0"/>
-    <w:lsdException w:name="Medium Grid 1 Accent 1" w:semiHidden="0" w:uiPriority="67" w:unhideWhenUsed="0"/>
-    <w:lsdException w:name="Medium Grid 2 Accent 1" w:semiHidden="0" w:uiPriority="68" w:unhideWhenUsed="0"/>
-    <w:lsdException w:name="Medium Grid 3 Accent 1" w:semiHidden="0" w:uiPriority="69" w:unhideWhenUsed="0"/>
-    <w:lsdException w:name="Dark List Accent 1" w:semiHidden="0" w:uiPriority="70" w:unhideWhenUsed="0"/>
-    <w:lsdException w:name="Colorful Shading Accent 1" w:semiHidden="0" w:uiPriority="71" w:unhideWhenUsed="0"/>
-    <w:lsdException w:name="Colorful List Accent 1" w:semiHidden="0" w:uiPriority="72" w:unhideWhenUsed="0"/>
-    <w:lsdException w:name="Colorful Grid Accent 1" w:semiHidden="0" w:uiPriority="73" w:unhideWhenUsed="0"/>
-    <w:lsdException w:name="Light Shading Accent 2" w:semiHidden="0" w:uiPriority="60" w:unhideWhenUsed="0"/>
-    <w:lsdException w:name="Light List Accent 2" w:semiHidden="0" w:uiPriority="61" w:unhideWhenUsed="0"/>
-    <w:lsdException w:name="Light Grid Accent 2" w:semiHidden="0" w:uiPriority="62" w:unhideWhenUsed="0"/>
-    <w:lsdException w:name="Medium Shading 1 Accent 2" w:semiHidden="0" w:uiPriority="63" w:unhideWhenUsed="0"/>
-    <w:lsdException w:name="Medium Shading 2 Accent 2" w:semiHidden="0" w:uiPriority="64" w:unhideWhenUsed="0"/>
-    <w:lsdException w:name="Medium List 1 Accent 2" w:semiHidden="0" w:uiPriority="65" w:unhideWhenUsed="0"/>
-    <w:lsdException w:name="Medium List 2 Accent 2" w:semiHidden="0" w:uiPriority="66" w:unhideWhenUsed="0"/>
-    <w:lsdException w:name="Medium Grid 1 Accent 2" w:semiHidden="0" w:uiPriority="67" w:unhideWhenUsed="0"/>
-    <w:lsdException w:name="Medium Grid 2 Accent 2" w:semiHidden="0" w:uiPriority="68" w:unhideWhenUsed="0"/>
-    <w:lsdException w:name="Medium Grid 3 Accent 2" w:semiHidden="0" w:uiPriority="69" w:unhideWhenUsed="0"/>
-    <w:lsdException w:name="Dark List Accent 2" w:semiHidden="0" w:uiPriority="70" w:unhideWhenUsed="0"/>
-    <w:lsdException w:name="Colorful Shading Accent 2" w:semiHidden="0" w:uiPriority="71" w:unhideWhenUsed="0"/>
-    <w:lsdException w:name="Colorful List Accent 2" w:semiHidden="0" w:uiPriority="72" w:unhideWhenUsed="0"/>
-    <w:lsdException w:name="Colorful Grid Accent 2" w:semiHidden="0" w:uiPriority="73" w:unhideWhenUsed="0"/>
-    <w:lsdException w:name="Light Shading Accent 3" w:semiHidden="0" w:uiPriority="60" w:unhideWhenUsed="0"/>
-    <w:lsdException w:name="Light List Accent 3" w:semiHidden="0" w:uiPriority="61" w:unhideWhenUsed="0"/>
-    <w:lsdException w:name="Light Grid Accent 3" w:semiHidden="0" w:uiPriority="62" w:unhideWhenUsed="0"/>
-    <w:lsdException w:name="Medium Shading 1 Accent 3" w:semiHidden="0" w:uiPriority="63" w:unhideWhenUsed="0"/>
-    <w:lsdException w:name="Medium Shading 2 Accent 3" w:semiHidden="0" w:uiPriority="64" w:unhideWhenUsed="0"/>
-    <w:lsdException w:name="Medium List 1 Accent 3" w:semiHidden="0" w:uiPriority="65" w:unhideWhenUsed="0"/>
-    <w:lsdException w:name="Medium List 2 Accent 3" w:semiHidden="0" w:uiPriority="66" w:unhideWhenUsed="0"/>
-    <w:lsdException w:name="Medium Grid 1 Accent 3" w:semiHidden="0" w:uiPriority="67" w:unhideWhenUsed="0"/>
-    <w:lsdException w:name="Medium Grid 2 Accent 3" w:semiHidden="0" w:uiPriority="68" w:unhideWhenUsed="0"/>
-    <w:lsdException w:name="Medium Grid 3 Accent 3" w:semiHidden="0" w:uiPriority="69" w:unhideWhenUsed="0"/>
-    <w:lsdException w:name="Dark List Accent 3" w:semiHidden="0" w:uiPriority="70" w:unhideWhenUsed="0"/>
-    <w:lsdException w:name="Colorful Shading Accent 3" w:semiHidden="0" w:uiPriority="71" w:unhideWhenUsed="0"/>
-    <w:lsdException w:name="Colorful List Accent 3" w:semiHidden="0" w:uiPriority="72" w:unhideWhenUsed="0"/>
-    <w:lsdException w:name="Colorful Grid Accent 3" w:semiHidden="0" w:uiPriority="73" w:unhideWhenUsed="0"/>
-    <w:lsdException w:name="Light Shading Accent 4" w:semiHidden="0" w:uiPriority="60" w:unhideWhenUsed="0"/>
-    <w:lsdException w:name="Light List Accent 4" w:semiHidden="0" w:uiPriority="61" w:unhideWhenUsed="0"/>
-    <w:lsdException w:name="Light Grid Accent 4" w:semiHidden="0" w:uiPriority="62" w:unhideWhenUsed="0"/>
-    <w:lsdException w:name="Medium Shading 1 Accent 4" w:semiHidden="0" w:uiPriority="63" w:unhideWhenUsed="0"/>
-    <w:lsdException w:name="Medium Shading 2 Accent 4" w:semiHidden="0" w:uiPriority="64" w:unhideWhenUsed="0"/>
-    <w:lsdException w:name="Medium List 1 Accent 4" w:semiHidden="0" w:uiPriority="65" w:unhideWhenUsed="0"/>
-    <w:lsdException w:name="Medium List 2 Accent 4" w:semiHidden="0" w:uiPriority="66" w:unhideWhenUsed="0"/>
-    <w:lsdException w:name="Medium Grid 1 Accent 4" w:semiHidden="0" w:uiPriority="67" w:unhideWhenUsed="0"/>
-    <w:lsdException w:name="Medium Grid 2 Accent 4" w:semiHidden="0" w:uiPriority="68" w:unhideWhenUsed="0"/>
-    <w:lsdException w:name="Medium Grid 3 Accent 4" w:semiHidden="0" w:uiPriority="69" w:unhideWhenUsed="0"/>
-    <w:lsdException w:name="Dark List Accent 4" w:semiHidden="0" w:uiPriority="70" w:unhideWhenUsed="0"/>
-    <w:lsdException w:name="Colorful Shading Accent 4" w:semiHidden="0" w:uiPriority="71" w:unhideWhenUsed="0"/>
-    <w:lsdException w:name="Colorful List Accent 4" w:semiHidden="0" w:uiPriority="72" w:unhideWhenUsed="0"/>
-    <w:lsdException w:name="Colorful Grid Accent 4" w:semiHidden="0" w:uiPriority="73" w:unhideWhenUsed="0"/>
-    <w:lsdException w:name="Light Shading Accent 5" w:semiHidden="0" w:uiPriority="60" w:unhideWhenUsed="0"/>
-    <w:lsdException w:name="Light List Accent 5" w:semiHidden="0" w:uiPriority="61" w:unhideWhenUsed="0"/>
-    <w:lsdException w:name="Light Grid Accent 5" w:semiHidden="0" w:uiPriority="62" w:unhideWhenUsed="0"/>
-    <w:lsdException w:name="Medium Shading 1 Accent 5" w:semiHidden="0" w:uiPriority="63" w:unhideWhenUsed="0"/>
-    <w:lsdException w:name="Medium Shading 2 Accent 5" w:semiHidden="0" w:uiPriority="64" w:unhideWhenUsed="0"/>
-    <w:lsdException w:name="Medium List 1 Accent 5" w:semiHidden="0" w:uiPriority="65" w:unhideWhenUsed="0"/>
-    <w:lsdException w:name="Medium List 2 Accent 5" w:semiHidden="0" w:uiPriority="66" w:unhideWhenUsed="0"/>
-    <w:lsdException w:name="Medium Grid 1 Accent 5" w:semiHidden="0" w:uiPriority="67" w:unhideWhenUsed="0"/>
-    <w:lsdException w:name="Medium Grid 2 Accent 5" w:semiHidden="0" w:uiPriority="68" w:unhideWhenUsed="0"/>
-    <w:lsdException w:name="Medium Grid 3 Accent 5" w:semiHidden="0" w:uiPriority="69" w:unhideWhenUsed="0"/>
-    <w:lsdException w:name="Dark List Accent 5" w:semiHidden="0" w:uiPriority="70" w:unhideWhenUsed="0"/>
-    <w:lsdException w:name="Colorful Shading Accent 5" w:semiHidden="0" w:uiPriority="71" w:unhideWhenUsed="0"/>
-    <w:lsdException w:name="Colorful List Accent 5" w:semiHidden="0" w:uiPriority="72" w:unhideWhenUsed="0"/>
-    <w:lsdException w:name="Colorful Grid Accent 5" w:semiHidden="0" w:uiPriority="73" w:unhideWhenUsed="0"/>
-    <w:lsdException w:name="Light Shading Accent 6" w:semiHidden="0" w:uiPriority="60" w:unhideWhenUsed="0"/>
-    <w:lsdException w:name="Light List Accent 6" w:semiHidden="0" w:uiPriority="61" w:unhideWhenUsed="0"/>
-    <w:lsdException w:name="Light Grid Accent 6" w:semiHidden="0" w:uiPriority="62" w:unhideWhenUsed="0"/>
-    <w:lsdException w:name="Medium Shading 1 Accent 6" w:semiHidden="0" w:uiPriority="63" w:unhideWhenUsed="0"/>
-    <w:lsdException w:name="Medium Shading 2 Accent 6" w:semiHidden="0" w:uiPriority="64" w:unhideWhenUsed="0"/>
-    <w:lsdException w:name="Medium List 1 Accent 6" w:semiHidden="0" w:uiPriority="65" w:unhideWhenUsed="0"/>
-    <w:lsdException w:name="Medium List 2 Accent 6" w:semiHidden="0" w:uiPriority="66" w:unhideWhenUsed="0"/>
-    <w:lsdException w:name="Medium Grid 1 Accent 6" w:semiHidden="0" w:uiPriority="67" w:unhideWhenUsed="0"/>
-    <w:lsdException w:name="Medium Grid 2 Accent 6" w:semiHidden="0" w:uiPriority="68" w:unhideWhenUsed="0"/>
-    <w:lsdException w:name="Medium Grid 3 Accent 6" w:semiHidden="0" w:uiPriority="69" w:unhideWhenUsed="0"/>
-    <w:lsdException w:name="Dark List Accent 6" w:semiHidden="0" w:uiPriority="70" w:unhideWhenUsed="0"/>
-    <w:lsdException w:name="Colorful Shading Accent 6" w:semiHidden="0" w:uiPriority="71" w:unhideWhenUsed="0"/>
-    <w:lsdException w:name="Colorful List Accent 6" w:semiHidden="0" w:uiPriority="72" w:unhideWhenUsed="0"/>
-    <w:lsdException w:name="Colorful Grid Accent 6" w:semiHidden="0" w:uiPriority="73" w:unhideWhenUsed="0"/>
-    <w:lsdException w:name="Subtle Emphasis" w:semiHidden="0" w:uiPriority="19" w:unhideWhenUsed="0" w:qFormat="1"/>
-    <w:lsdException w:name="Intense Emphasis" w:semiHidden="0" w:uiPriority="21" w:unhideWhenUsed="0" w:qFormat="1"/>
-    <w:lsdException w:name="Subtle Reference" w:semiHidden="0" w:uiPriority="31" w:unhideWhenUsed="0" w:qFormat="1"/>
-    <w:lsdException w:name="Intense Reference" w:semiHidden="0" w:uiPriority="32" w:unhideWhenUsed="0" w:qFormat="1"/>
-    <w:lsdException w:name="Book Title" w:semiHidden="0" w:uiPriority="33" w:unhideWhenUsed="0" w:qFormat="1"/>
-    <w:lsdException w:name="Bibliography" w:uiPriority="37"/>
-    <w:lsdException w:name="TOC Heading" w:uiPriority="39" w:qFormat="1"/>
+  <w:latentStyles w:defLockedState="0" w:defUIPriority="99" w:defSemiHidden="0" w:defUnhideWhenUsed="0" w:defQFormat="0" w:count="371">
+    <w:lsdException w:name="Normal" w:uiPriority="0" w:qFormat="1"/>
+    <w:lsdException w:name="heading 1" w:uiPriority="9" w:qFormat="1"/>
+    <w:lsdException w:name="heading 2" w:semiHidden="1" w:uiPriority="9" w:unhideWhenUsed="1" w:qFormat="1"/>
+    <w:lsdException w:name="heading 3" w:semiHidden="1" w:uiPriority="9" w:unhideWhenUsed="1" w:qFormat="1"/>
+    <w:lsdException w:name="heading 4" w:semiHidden="1" w:uiPriority="9" w:unhideWhenUsed="1" w:qFormat="1"/>
+    <w:lsdException w:name="heading 5" w:semiHidden="1" w:uiPriority="9" w:unhideWhenUsed="1" w:qFormat="1"/>
+    <w:lsdException w:name="heading 6" w:semiHidden="1" w:uiPriority="9" w:unhideWhenUsed="1" w:qFormat="1"/>
+    <w:lsdException w:name="heading 7" w:semiHidden="1" w:uiPriority="9" w:unhideWhenUsed="1" w:qFormat="1"/>
+    <w:lsdException w:name="heading 8" w:semiHidden="1" w:uiPriority="9" w:unhideWhenUsed="1" w:qFormat="1"/>
+    <w:lsdException w:name="heading 9" w:semiHidden="1" w:uiPriority="9" w:unhideWhenUsed="1" w:qFormat="1"/>
+    <w:lsdException w:name="index 1" w:semiHidden="1" w:unhideWhenUsed="1"/>
+    <w:lsdException w:name="index 2" w:semiHidden="1" w:unhideWhenUsed="1"/>
+    <w:lsdException w:name="index 3" w:semiHidden="1" w:unhideWhenUsed="1"/>
+    <w:lsdException w:name="index 4" w:semiHidden="1" w:unhideWhenUsed="1"/>
+    <w:lsdException w:name="index 5" w:semiHidden="1" w:unhideWhenUsed="1"/>
+    <w:lsdException w:name="index 6" w:semiHidden="1" w:unhideWhenUsed="1"/>
+    <w:lsdException w:name="index 7" w:semiHidden="1" w:unhideWhenUsed="1"/>
+    <w:lsdException w:name="index 8" w:semiHidden="1" w:unhideWhenUsed="1"/>
+    <w:lsdException w:name="index 9" w:semiHidden="1" w:unhideWhenUsed="1"/>
+    <w:lsdException w:name="toc 1" w:semiHidden="1" w:uiPriority="39" w:unhideWhenUsed="1"/>
+    <w:lsdException w:name="toc 2" w:semiHidden="1" w:uiPriority="39" w:unhideWhenUsed="1"/>
+    <w:lsdException w:name="toc 3" w:semiHidden="1" w:uiPriority="39" w:unhideWhenUsed="1"/>
+    <w:lsdException w:name="toc 4" w:semiHidden="1" w:uiPriority="39" w:unhideWhenUsed="1"/>
+    <w:lsdException w:name="toc 5" w:semiHidden="1" w:uiPriority="39" w:unhideWhenUsed="1"/>
+    <w:lsdException w:name="toc 6" w:semiHidden="1" w:uiPriority="39" w:unhideWhenUsed="1"/>
+    <w:lsdException w:name="toc 7" w:semiHidden="1" w:uiPriority="39" w:unhideWhenUsed="1"/>
+    <w:lsdException w:name="toc 8" w:semiHidden="1" w:uiPriority="39" w:unhideWhenUsed="1"/>
+    <w:lsdException w:name="toc 9" w:semiHidden="1" w:uiPriority="39" w:unhideWhenUsed="1"/>
+    <w:lsdException w:name="Normal Indent" w:semiHidden="1" w:unhideWhenUsed="1"/>
+    <w:lsdException w:name="footnote text" w:semiHidden="1" w:unhideWhenUsed="1"/>
+    <w:lsdException w:name="annotation text" w:semiHidden="1" w:unhideWhenUsed="1"/>
+    <w:lsdException w:name="header" w:semiHidden="1" w:unhideWhenUsed="1"/>
+    <w:lsdException w:name="footer" w:semiHidden="1" w:unhideWhenUsed="1"/>
+    <w:lsdException w:name="index heading" w:semiHidden="1" w:unhideWhenUsed="1"/>
+    <w:lsdException w:name="caption" w:semiHidden="1" w:uiPriority="35" w:unhideWhenUsed="1" w:qFormat="1"/>
+    <w:lsdException w:name="table of figures" w:semiHidden="1" w:unhideWhenUsed="1"/>
+    <w:lsdException w:name="envelope address" w:semiHidden="1" w:unhideWhenUsed="1"/>
+    <w:lsdException w:name="envelope return" w:semiHidden="1" w:unhideWhenUsed="1"/>
+    <w:lsdException w:name="footnote reference" w:semiHidden="1" w:unhideWhenUsed="1"/>
+    <w:lsdException w:name="annotation reference" w:semiHidden="1" w:unhideWhenUsed="1"/>
+    <w:lsdException w:name="line number" w:semiHidden="1" w:unhideWhenUsed="1"/>
+    <w:lsdException w:name="page number" w:semiHidden="1" w:unhideWhenUsed="1"/>
+    <w:lsdException w:name="endnote reference" w:semiHidden="1" w:unhideWhenUsed="1"/>
+    <w:lsdException w:name="endnote text" w:semiHidden="1" w:unhideWhenUsed="1"/>
+    <w:lsdException w:name="table of authorities" w:semiHidden="1" w:unhideWhenUsed="1"/>
+    <w:lsdException w:name="macro" w:semiHidden="1" w:unhideWhenUsed="1"/>
+    <w:lsdException w:name="toa heading" w:semiHidden="1" w:unhideWhenUsed="1"/>
+    <w:lsdException w:name="List" w:semiHidden="1" w:unhideWhenUsed="1"/>
+    <w:lsdException w:name="List Bullet" w:semiHidden="1" w:unhideWhenUsed="1"/>
+    <w:lsdException w:name="List Number" w:semiHidden="1" w:unhideWhenUsed="1"/>
+    <w:lsdException w:name="List 2" w:semiHidden="1" w:unhideWhenUsed="1"/>
+    <w:lsdException w:name="List 3" w:semiHidden="1" w:unhideWhenUsed="1"/>
+    <w:lsdException w:name="List 4" w:semiHidden="1" w:unhideWhenUsed="1"/>
+    <w:lsdException w:name="List 5" w:semiHidden="1" w:unhideWhenUsed="1"/>
+    <w:lsdException w:name="List Bullet 2" w:semiHidden="1" w:unhideWhenUsed="1"/>
+    <w:lsdException w:name="List Bullet 3" w:semiHidden="1" w:unhideWhenUsed="1"/>
+    <w:lsdException w:name="List Bullet 4" w:semiHidden="1" w:unhideWhenUsed="1"/>
+    <w:lsdException w:name="List Bullet 5" w:semiHidden="1" w:unhideWhenUsed="1"/>
+    <w:lsdException w:name="List Number 2" w:semiHidden="1" w:unhideWhenUsed="1"/>
+    <w:lsdException w:name="List Number 3" w:semiHidden="1" w:unhideWhenUsed="1"/>
+    <w:lsdException w:name="List Number 4" w:semiHidden="1" w:unhideWhenUsed="1"/>
+    <w:lsdException w:name="List Number 5" w:semiHidden="1" w:unhideWhenUsed="1"/>
+    <w:lsdException w:name="Title" w:uiPriority="10" w:qFormat="1"/>
+    <w:lsdException w:name="Closing" w:semiHidden="1" w:unhideWhenUsed="1"/>
+    <w:lsdException w:name="Signature" w:semiHidden="1" w:unhideWhenUsed="1"/>
+    <w:lsdException w:name="Default Paragraph Font" w:semiHidden="1" w:uiPriority="1" w:unhideWhenUsed="1"/>
+    <w:lsdException w:name="Body Text" w:semiHidden="1" w:unhideWhenUsed="1"/>
+    <w:lsdException w:name="Body Text Indent" w:semiHidden="1" w:unhideWhenUsed="1"/>
+    <w:lsdException w:name="List Continue" w:semiHidden="1" w:unhideWhenUsed="1"/>
+    <w:lsdException w:name="List Continue 2" w:semiHidden="1" w:unhideWhenUsed="1"/>
+    <w:lsdException w:name="List Continue 3" w:semiHidden="1" w:unhideWhenUsed="1"/>
+    <w:lsdException w:name="List Continue 4" w:semiHidden="1" w:unhideWhenUsed="1"/>
+    <w:lsdException w:name="List Continue 5" w:semiHidden="1" w:unhideWhenUsed="1"/>
+    <w:lsdException w:name="Message Header" w:semiHidden="1" w:unhideWhenUsed="1"/>
+    <w:lsdException w:name="Subtitle" w:uiPriority="11" w:qFormat="1"/>
+    <w:lsdException w:name="Salutation" w:semiHidden="1" w:unhideWhenUsed="1"/>
+    <w:lsdException w:name="Date" w:semiHidden="1" w:unhideWhenUsed="1"/>
+    <w:lsdException w:name="Body Text First Indent" w:semiHidden="1" w:unhideWhenUsed="1"/>
+    <w:lsdException w:name="Body Text First Indent 2" w:semiHidden="1" w:unhideWhenUsed="1"/>
+    <w:lsdException w:name="Note Heading" w:semiHidden="1" w:unhideWhenUsed="1"/>
+    <w:lsdException w:name="Body Text 2" w:semiHidden="1" w:unhideWhenUsed="1"/>
+    <w:lsdException w:name="Body Text 3" w:semiHidden="1" w:unhideWhenUsed="1"/>
+    <w:lsdException w:name="Body Text Indent 2" w:semiHidden="1" w:unhideWhenUsed="1"/>
+    <w:lsdException w:name="Body Text Indent 3" w:semiHidden="1" w:unhideWhenUsed="1"/>
+    <w:lsdException w:name="Block Text" w:semiHidden="1" w:unhideWhenUsed="1"/>
+    <w:lsdException w:name="Hyperlink" w:semiHidden="1" w:unhideWhenUsed="1"/>
+    <w:lsdException w:name="FollowedHyperlink" w:semiHidden="1" w:unhideWhenUsed="1"/>
+    <w:lsdException w:name="Strong" w:uiPriority="22" w:qFormat="1"/>
+    <w:lsdException w:name="Emphasis" w:uiPriority="20" w:qFormat="1"/>
+    <w:lsdException w:name="Document Map" w:semiHidden="1" w:unhideWhenUsed="1"/>
+    <w:lsdException w:name="Plain Text" w:semiHidden="1" w:unhideWhenUsed="1"/>
+    <w:lsdException w:name="E-mail Signature" w:semiHidden="1" w:unhideWhenUsed="1"/>
+    <w:lsdException w:name="HTML Top of Form" w:semiHidden="1" w:unhideWhenUsed="1"/>
+    <w:lsdException w:name="HTML Bottom of Form" w:semiHidden="1" w:unhideWhenUsed="1"/>
+    <w:lsdException w:name="Normal (Web)" w:semiHidden="1" w:unhideWhenUsed="1"/>
+    <w:lsdException w:name="HTML Acronym" w:semiHidden="1" w:unhideWhenUsed="1"/>
+    <w:lsdException w:name="HTML Address" w:semiHidden="1" w:unhideWhenUsed="1"/>
+    <w:lsdException w:name="HTML Cite" w:semiHidden="1" w:unhideWhenUsed="1"/>
+    <w:lsdException w:name="HTML Code" w:semiHidden="1" w:unhideWhenUsed="1"/>
+    <w:lsdException w:name="HTML Definition" w:semiHidden="1" w:unhideWhenUsed="1"/>
+    <w:lsdException w:name="HTML Keyboard" w:semiHidden="1" w:unhideWhenUsed="1"/>
+    <w:lsdException w:name="HTML Preformatted" w:semiHidden="1" w:unhideWhenUsed="1"/>
+    <w:lsdException w:name="HTML Sample" w:semiHidden="1" w:unhideWhenUsed="1"/>
+    <w:lsdException w:name="HTML Typewriter" w:semiHidden="1" w:unhideWhenUsed="1"/>
+    <w:lsdException w:name="HTML Variable" w:semiHidden="1" w:unhideWhenUsed="1"/>
+    <w:lsdException w:name="Normal Table" w:semiHidden="1" w:unhideWhenUsed="1"/>
+    <w:lsdException w:name="annotation subject" w:semiHidden="1" w:unhideWhenUsed="1"/>
+    <w:lsdException w:name="No List" w:semiHidden="1" w:unhideWhenUsed="1"/>
+    <w:lsdException w:name="Outline List 1" w:semiHidden="1" w:unhideWhenUsed="1"/>
+    <w:lsdException w:name="Outline List 2" w:semiHidden="1" w:unhideWhenUsed="1"/>
+    <w:lsdException w:name="Outline List 3" w:semiHidden="1" w:unhideWhenUsed="1"/>
+    <w:lsdException w:name="Table Simple 1" w:semiHidden="1" w:unhideWhenUsed="1"/>
+    <w:lsdException w:name="Table Simple 2" w:semiHidden="1" w:unhideWhenUsed="1"/>
+    <w:lsdException w:name="Table Simple 3" w:semiHidden="1" w:unhideWhenUsed="1"/>
+    <w:lsdException w:name="Table Classic 1" w:semiHidden="1" w:unhideWhenUsed="1"/>
+    <w:lsdException w:name="Table Classic 2" w:semiHidden="1" w:unhideWhenUsed="1"/>
+    <w:lsdException w:name="Table Classic 3" w:semiHidden="1" w:unhideWhenUsed="1"/>
+    <w:lsdException w:name="Table Classic 4" w:semiHidden="1" w:unhideWhenUsed="1"/>
+    <w:lsdException w:name="Table Colorful 1" w:semiHidden="1" w:unhideWhenUsed="1"/>
+    <w:lsdException w:name="Table Colorful 2" w:semiHidden="1" w:unhideWhenUsed="1"/>
+    <w:lsdException w:name="Table Colorful 3" w:semiHidden="1" w:unhideWhenUsed="1"/>
+    <w:lsdException w:name="Table Columns 1" w:semiHidden="1" w:unhideWhenUsed="1"/>
+    <w:lsdException w:name="Table Columns 2" w:semiHidden="1" w:unhideWhenUsed="1"/>
+    <w:lsdException w:name="Table Columns 3" w:semiHidden="1" w:unhideWhenUsed="1"/>
+    <w:lsdException w:name="Table Columns 4" w:semiHidden="1" w:unhideWhenUsed="1"/>
+    <w:lsdException w:name="Table Columns 5" w:semiHidden="1" w:unhideWhenUsed="1"/>
+    <w:lsdException w:name="Table Grid 1" w:semiHidden="1" w:unhideWhenUsed="1"/>
+    <w:lsdException w:name="Table Grid 2" w:semiHidden="1" w:unhideWhenUsed="1"/>
+    <w:lsdException w:name="Table Grid 3" w:semiHidden="1" w:unhideWhenUsed="1"/>
+    <w:lsdException w:name="Table Grid 4" w:semiHidden="1" w:unhideWhenUsed="1"/>
+    <w:lsdException w:name="Table Grid 5" w:semiHidden="1" w:unhideWhenUsed="1"/>
+    <w:lsdException w:name="Table Grid 6" w:semiHidden="1" w:unhideWhenUsed="1"/>
+    <w:lsdException w:name="Table Grid 7" w:semiHidden="1" w:unhideWhenUsed="1"/>
+    <w:lsdException w:name="Table Grid 8" w:semiHidden="1" w:unhideWhenUsed="1"/>
+    <w:lsdException w:name="Table List 1" w:semiHidden="1" w:unhideWhenUsed="1"/>
+    <w:lsdException w:name="Table List 2" w:semiHidden="1" w:unhideWhenUsed="1"/>
+    <w:lsdException w:name="Table List 3" w:semiHidden="1" w:unhideWhenUsed="1"/>
+    <w:lsdException w:name="Table List 4" w:semiHidden="1" w:unhideWhenUsed="1"/>
+    <w:lsdException w:name="Table List 5" w:semiHidden="1" w:unhideWhenUsed="1"/>
+    <w:lsdException w:name="Table List 6" w:semiHidden="1" w:unhideWhenUsed="1"/>
+    <w:lsdException w:name="Table List 7" w:semiHidden="1" w:unhideWhenUsed="1"/>
+    <w:lsdException w:name="Table List 8" w:semiHidden="1" w:unhideWhenUsed="1"/>
+    <w:lsdException w:name="Table 3D effects 1" w:semiHidden="1" w:unhideWhenUsed="1"/>
+    <w:lsdException w:name="Table 3D effects 2" w:semiHidden="1" w:unhideWhenUsed="1"/>
+    <w:lsdException w:name="Table 3D effects 3" w:semiHidden="1" w:unhideWhenUsed="1"/>
+    <w:lsdException w:name="Table Contemporary" w:semiHidden="1" w:unhideWhenUsed="1"/>
+    <w:lsdException w:name="Table Elegant" w:semiHidden="1" w:unhideWhenUsed="1"/>
+    <w:lsdException w:name="Table Professional" w:semiHidden="1" w:unhideWhenUsed="1"/>
+    <w:lsdException w:name="Table Subtle 1" w:semiHidden="1" w:unhideWhenUsed="1"/>
+    <w:lsdException w:name="Table Subtle 2" w:semiHidden="1" w:unhideWhenUsed="1"/>
+    <w:lsdException w:name="Table Web 1" w:semiHidden="1" w:unhideWhenUsed="1"/>
+    <w:lsdException w:name="Table Web 2" w:semiHidden="1" w:unhideWhenUsed="1"/>
+    <w:lsdException w:name="Table Web 3" w:semiHidden="1" w:unhideWhenUsed="1"/>
+    <w:lsdException w:name="Balloon Text" w:semiHidden="1" w:unhideWhenUsed="1"/>
+    <w:lsdException w:name="Table Grid" w:uiPriority="59"/>
+    <w:lsdException w:name="Table Theme" w:semiHidden="1" w:unhideWhenUsed="1"/>
+    <w:lsdException w:name="Placeholder Text" w:semiHidden="1"/>
+    <w:lsdException w:name="No Spacing" w:uiPriority="1" w:qFormat="1"/>
+    <w:lsdException w:name="Light Shading" w:uiPriority="60"/>
+    <w:lsdException w:name="Light List" w:uiPriority="61"/>
+    <w:lsdException w:name="Light Grid" w:uiPriority="62"/>
+    <w:lsdException w:name="Medium Shading 1" w:uiPriority="63"/>
+    <w:lsdException w:name="Medium Shading 2" w:uiPriority="64"/>
+    <w:lsdException w:name="Medium List 1" w:uiPriority="65"/>
+    <w:lsdException w:name="Medium List 2" w:uiPriority="66"/>
+    <w:lsdException w:name="Medium Grid 1" w:uiPriority="67"/>
+    <w:lsdException w:name="Medium Grid 2" w:uiPriority="68"/>
+    <w:lsdException w:name="Medium Grid 3" w:uiPriority="69"/>
+    <w:lsdException w:name="Dark List" w:uiPriority="70"/>
+    <w:lsdException w:name="Colorful Shading" w:uiPriority="71"/>
+    <w:lsdException w:name="Colorful List" w:uiPriority="72"/>
+    <w:lsdException w:name="Colorful Grid" w:uiPriority="73"/>
+    <w:lsdException w:name="Light Shading Accent 1" w:uiPriority="60"/>
+    <w:lsdException w:name="Light List Accent 1" w:uiPriority="61"/>
+    <w:lsdException w:name="Light Grid Accent 1" w:uiPriority="62"/>
+    <w:lsdException w:name="Medium Shading 1 Accent 1" w:uiPriority="63"/>
+    <w:lsdException w:name="Medium Shading 2 Accent 1" w:uiPriority="64"/>
+    <w:lsdException w:name="Medium List 1 Accent 1" w:uiPriority="65"/>
+    <w:lsdException w:name="Revision" w:semiHidden="1"/>
+    <w:lsdException w:name="List Paragraph" w:uiPriority="34" w:qFormat="1"/>
+    <w:lsdException w:name="Quote" w:uiPriority="29" w:qFormat="1"/>
+    <w:lsdException w:name="Intense Quote" w:uiPriority="30" w:qFormat="1"/>
+    <w:lsdException w:name="Medium List 2 Accent 1" w:uiPriority="66"/>
+    <w:lsdException w:name="Medium Grid 1 Accent 1" w:uiPriority="67"/>
+    <w:lsdException w:name="Medium Grid 2 Accent 1" w:uiPriority="68"/>
+    <w:lsdException w:name="Medium Grid 3 Accent 1" w:uiPriority="69"/>
+    <w:lsdException w:name="Dark List Accent 1" w:uiPriority="70"/>
+    <w:lsdException w:name="Colorful Shading Accent 1" w:uiPriority="71"/>
+    <w:lsdException w:name="Colorful List Accent 1" w:uiPriority="72"/>
+    <w:lsdException w:name="Colorful Grid Accent 1" w:uiPriority="73"/>
+    <w:lsdException w:name="Light Shading Accent 2" w:uiPriority="60"/>
+    <w:lsdException w:name="Light List Accent 2" w:uiPriority="61"/>
+    <w:lsdException w:name="Light Grid Accent 2" w:uiPriority="62"/>
+    <w:lsdException w:name="Medium Shading 1 Accent 2" w:uiPriority="63"/>
+    <w:lsdException w:name="Medium Shading 2 Accent 2" w:uiPriority="64"/>
+    <w:lsdException w:name="Medium List 1 Accent 2" w:uiPriority="65"/>
+    <w:lsdException w:name="Medium List 2 Accent 2" w:uiPriority="66"/>
+    <w:lsdException w:name="Medium Grid 1 Accent 2" w:uiPriority="67"/>
+    <w:lsdException w:name="Medium Grid 2 Accent 2" w:uiPriority="68"/>
+    <w:lsdException w:name="Medium Grid 3 Accent 2" w:uiPriority="69"/>
+    <w:lsdException w:name="Dark List Accent 2" w:uiPriority="70"/>
+    <w:lsdException w:name="Colorful Shading Accent 2" w:uiPriority="71"/>
+    <w:lsdException w:name="Colorful List Accent 2" w:uiPriority="72"/>
+    <w:lsdException w:name="Colorful Grid Accent 2" w:uiPriority="73"/>
+    <w:lsdException w:name="Light Shading Accent 3" w:uiPriority="60"/>
+    <w:lsdException w:name="Light List Accent 3" w:uiPriority="61"/>
+    <w:lsdException w:name="Light Grid Accent 3" w:uiPriority="62"/>
+    <w:lsdException w:name="Medium Shading 1 Accent 3" w:uiPriority="63"/>
+    <w:lsdException w:name="Medium Shading 2 Accent 3" w:uiPriority="64"/>
+    <w:lsdException w:name="Medium List 1 Accent 3" w:uiPriority="65"/>
+    <w:lsdException w:name="Medium List 2 Accent 3" w:uiPriority="66"/>
+    <w:lsdException w:name="Medium Grid 1 Accent 3" w:uiPriority="67"/>
+    <w:lsdException w:name="Medium Grid 2 Accent 3" w:uiPriority="68"/>
+    <w:lsdException w:name="Medium Grid 3 Accent 3" w:uiPriority="69"/>
+    <w:lsdException w:name="Dark List Accent 3" w:uiPriority="70"/>
+    <w:lsdException w:name="Colorful Shading Accent 3" w:uiPriority="71"/>
+    <w:lsdException w:name="Colorful List Accent 3" w:uiPriority="72"/>
+    <w:lsdException w:name="Colorful Grid Accent 3" w:uiPriority="73"/>
+    <w:lsdException w:name="Light Shading Accent 4" w:uiPriority="60"/>
+    <w:lsdException w:name="Light List Accent 4" w:uiPriority="61"/>
+    <w:lsdException w:name="Light Grid Accent 4" w:uiPriority="62"/>
+    <w:lsdException w:name="Medium Shading 1 Accent 4" w:uiPriority="63"/>
+    <w:lsdException w:name="Medium Shading 2 Accent 4" w:uiPriority="64"/>
+    <w:lsdException w:name="Medium List 1 Accent 4" w:uiPriority="65"/>
+    <w:lsdException w:name="Medium List 2 Accent 4" w:uiPriority="66"/>
+    <w:lsdException w:name="Medium Grid 1 Accent 4" w:uiPriority="67"/>
+    <w:lsdException w:name="Medium Grid 2 Accent 4" w:uiPriority="68"/>
+    <w:lsdException w:name="Medium Grid 3 Accent 4" w:uiPriority="69"/>
+    <w:lsdException w:name="Dark List Accent 4" w:uiPriority="70"/>
+    <w:lsdException w:name="Colorful Shading Accent 4" w:uiPriority="71"/>
+    <w:lsdException w:name="Colorful List Accent 4" w:uiPriority="72"/>
+    <w:lsdException w:name="Colorful Grid Accent 4" w:uiPriority="73"/>
+    <w:lsdException w:name="Light Shading Accent 5" w:uiPriority="60"/>
+    <w:lsdException w:name="Light List Accent 5" w:uiPriority="61"/>
+    <w:lsdException w:name="Light Grid Accent 5" w:uiPriority="62"/>
+    <w:lsdException w:name="Medium Shading 1 Accent 5" w:uiPriority="63"/>
+    <w:lsdException w:name="Medium Shading 2 Accent 5" w:uiPriority="64"/>
+    <w:lsdException w:name="Medium List 1 Accent 5" w:uiPriority="65"/>
+    <w:lsdException w:name="Medium List 2 Accent 5" w:uiPriority="66"/>
+    <w:lsdException w:name="Medium Grid 1 Accent 5" w:uiPriority="67"/>
+    <w:lsdException w:name="Medium Grid 2 Accent 5" w:uiPriority="68"/>
+    <w:lsdException w:name="Medium Grid 3 Accent 5" w:uiPriority="69"/>
+    <w:lsdException w:name="Dark List Accent 5" w:uiPriority="70"/>
+    <w:lsdException w:name="Colorful Shading Accent 5" w:uiPriority="71"/>
+    <w:lsdException w:name="Colorful List Accent 5" w:uiPriority="72"/>
+    <w:lsdException w:name="Colorful Grid Accent 5" w:uiPriority="73"/>
+    <w:lsdException w:name="Light Shading Accent 6" w:uiPriority="60"/>
+    <w:lsdException w:name="Light List Accent 6" w:uiPriority="61"/>
+    <w:lsdException w:name="Light Grid Accent 6" w:uiPriority="62"/>
+    <w:lsdException w:name="Medium Shading 1 Accent 6" w:uiPriority="63"/>
+    <w:lsdException w:name="Medium Shading 2 Accent 6" w:uiPriority="64"/>
+    <w:lsdException w:name="Medium List 1 Accent 6" w:uiPriority="65"/>
+    <w:lsdException w:name="Medium List 2 Accent 6" w:uiPriority="66"/>
+    <w:lsdException w:name="Medium Grid 1 Accent 6" w:uiPriority="67"/>
+    <w:lsdException w:name="Medium Grid 2 Accent 6" w:uiPriority="68"/>
+    <w:lsdException w:name="Medium Grid 3 Accent 6" w:uiPriority="69"/>
+    <w:lsdException w:name="Dark List Accent 6" w:uiPriority="70"/>
+    <w:lsdException w:name="Colorful Shading Accent 6" w:uiPriority="71"/>
+    <w:lsdException w:name="Colorful List Accent 6" w:uiPriority="72"/>
+    <w:lsdException w:name="Colorful Grid Accent 6" w:uiPriority="73"/>
+    <w:lsdException w:name="Subtle Emphasis" w:uiPriority="19" w:qFormat="1"/>
+    <w:lsdException w:name="Intense Emphasis" w:uiPriority="21" w:qFormat="1"/>
+    <w:lsdException w:name="Subtle Reference" w:uiPriority="31" w:qFormat="1"/>
+    <w:lsdException w:name="Intense Reference" w:uiPriority="32" w:qFormat="1"/>
+    <w:lsdException w:name="Book Title" w:uiPriority="33" w:qFormat="1"/>
+    <w:lsdException w:name="Bibliography" w:semiHidden="1" w:uiPriority="37" w:unhideWhenUsed="1"/>
+    <w:lsdException w:name="TOC Heading" w:semiHidden="1" w:uiPriority="39" w:unhideWhenUsed="1" w:qFormat="1"/>
+    <w:lsdException w:name="Plain Table 1" w:uiPriority="41"/>
+    <w:lsdException w:name="Plain Table 2" w:uiPriority="42"/>
+    <w:lsdException w:name="Plain Table 3" w:uiPriority="43"/>
+    <w:lsdException w:name="Plain Table 4" w:uiPriority="44"/>
+    <w:lsdException w:name="Plain Table 5" w:uiPriority="45"/>
+    <w:lsdException w:name="Grid Table Light" w:uiPriority="40"/>
+    <w:lsdException w:name="Grid Table 1 Light" w:uiPriority="46"/>
+    <w:lsdException w:name="Grid Table 2" w:uiPriority="47"/>
+    <w:lsdException w:name="Grid Table 3" w:uiPriority="48"/>
+    <w:lsdException w:name="Grid Table 4" w:uiPriority="49"/>
+    <w:lsdException w:name="Grid Table 5 Dark" w:uiPriority="50"/>
+    <w:lsdException w:name="Grid Table 6 Colorful" w:uiPriority="51"/>
+    <w:lsdException w:name="Grid Table 7 Colorful" w:uiPriority="52"/>
+    <w:lsdException w:name="Grid Table 1 Light Accent 1" w:uiPriority="46"/>
+    <w:lsdException w:name="Grid Table 2 Accent 1" w:uiPriority="47"/>
+    <w:lsdException w:name="Grid Table 3 Accent 1" w:uiPriority="48"/>
+    <w:lsdException w:name="Grid Table 4 Accent 1" w:uiPriority="49"/>
+    <w:lsdException w:name="Grid Table 5 Dark Accent 1" w:uiPriority="50"/>
+    <w:lsdException w:name="Grid Table 6 Colorful Accent 1" w:uiPriority="51"/>
+    <w:lsdException w:name="Grid Table 7 Colorful Accent 1" w:uiPriority="52"/>
+    <w:lsdException w:name="Grid Table 1 Light Accent 2" w:uiPriority="46"/>
+    <w:lsdException w:name="Grid Table 2 Accent 2" w:uiPriority="47"/>
+    <w:lsdException w:name="Grid Table 3 Accent 2" w:uiPriority="48"/>
+    <w:lsdException w:name="Grid Table 4 Accent 2" w:uiPriority="49"/>
+    <w:lsdException w:name="Grid Table 5 Dark Accent 2" w:uiPriority="50"/>
+    <w:lsdException w:name="Grid Table 6 Colorful Accent 2" w:uiPriority="51"/>
+    <w:lsdException w:name="Grid Table 7 Colorful Accent 2" w:uiPriority="52"/>
+    <w:lsdException w:name="Grid Table 1 Light Accent 3" w:uiPriority="46"/>
+    <w:lsdException w:name="Grid Table 2 Accent 3" w:uiPriority="47"/>
+    <w:lsdException w:name="Grid Table 3 Accent 3" w:uiPriority="48"/>
+    <w:lsdException w:name="Grid Table 4 Accent 3" w:uiPriority="49"/>
+    <w:lsdException w:name="Grid Table 5 Dark Accent 3" w:uiPriority="50"/>
+    <w:lsdException w:name="Grid Table 6 Colorful Accent 3" w:uiPriority="51"/>
+    <w:lsdException w:name="Grid Table 7 Colorful Accent 3" w:uiPriority="52"/>
+    <w:lsdException w:name="Grid Table 1 Light Accent 4" w:uiPriority="46"/>
+    <w:lsdException w:name="Grid Table 2 Accent 4" w:uiPriority="47"/>
+    <w:lsdException w:name="Grid Table 3 Accent 4" w:uiPriority="48"/>
+    <w:lsdException w:name="Grid Table 4 Accent 4" w:uiPriority="49"/>
+    <w:lsdException w:name="Grid Table 5 Dark Accent 4" w:uiPriority="50"/>
+    <w:lsdException w:name="Grid Table 6 Colorful Accent 4" w:uiPriority="51"/>
+    <w:lsdException w:name="Grid Table 7 Colorful Accent 4" w:uiPriority="52"/>
+    <w:lsdException w:name="Grid Table 1 Light Accent 5" w:uiPriority="46"/>
+    <w:lsdException w:name="Grid Table 2 Accent 5" w:uiPriority="47"/>
+    <w:lsdException w:name="Grid Table 3 Accent 5" w:uiPriority="48"/>
+    <w:lsdException w:name="Grid Table 4 Accent 5" w:uiPriority="49"/>
+    <w:lsdException w:name="Grid Table 5 Dark Accent 5" w:uiPriority="50"/>
+    <w:lsdException w:name="Grid Table 6 Colorful Accent 5" w:uiPriority="51"/>
+    <w:lsdException w:name="Grid Table 7 Colorful Accent 5" w:uiPriority="52"/>
+    <w:lsdException w:name="Grid Table 1 Light Accent 6" w:uiPriority="46"/>
+    <w:lsdException w:name="Grid Table 2 Accent 6" w:uiPriority="47"/>
+    <w:lsdException w:name="Grid Table 3 Accent 6" w:uiPriority="48"/>
+    <w:lsdException w:name="Grid Table 4 Accent 6" w:uiPriority="49"/>
+    <w:lsdException w:name="Grid Table 5 Dark Accent 6" w:uiPriority="50"/>
+    <w:lsdException w:name="Grid Table 6 Colorful Accent 6" w:uiPriority="51"/>
+    <w:lsdException w:name="Grid Table 7 Colorful Accent 6" w:uiPriority="52"/>
+    <w:lsdException w:name="List Table 1 Light" w:uiPriority="46"/>
+    <w:lsdException w:name="List Table 2" w:uiPriority="47"/>
+    <w:lsdException w:name="List Table 3" w:uiPriority="48"/>
+    <w:lsdException w:name="List Table 4" w:uiPriority="49"/>
+    <w:lsdException w:name="List Table 5 Dark" w:uiPriority="50"/>
+    <w:lsdException w:name="List Table 6 Colorful" w:uiPriority="51"/>
+    <w:lsdException w:name="List Table 7 Colorful" w:uiPriority="52"/>
+    <w:lsdException w:name="List Table 1 Light Accent 1" w:uiPriority="46"/>
+    <w:lsdException w:name="List Table 2 Accent 1" w:uiPriority="47"/>
+    <w:lsdException w:name="List Table 3 Accent 1" w:uiPriority="48"/>
+    <w:lsdException w:name="List Table 4 Accent 1" w:uiPriority="49"/>
+    <w:lsdException w:name="List Table 5 Dark Accent 1" w:uiPriority="50"/>
+    <w:lsdException w:name="List Table 6 Colorful Accent 1" w:uiPriority="51"/>
+    <w:lsdException w:name="List Table 7 Colorful Accent 1" w:uiPriority="52"/>
+    <w:lsdException w:name="List Table 1 Light Accent 2" w:uiPriority="46"/>
+    <w:lsdException w:name="List Table 2 Accent 2" w:uiPriority="47"/>
+    <w:lsdException w:name="List Table 3 Accent 2" w:uiPriority="48"/>
+    <w:lsdException w:name="List Table 4 Accent 2" w:uiPriority="49"/>
+    <w:lsdException w:name="List Table 5 Dark Accent 2" w:uiPriority="50"/>
+    <w:lsdException w:name="List Table 6 Colorful Accent 2" w:uiPriority="51"/>
+    <w:lsdException w:name="List Table 7 Colorful Accent 2" w:uiPriority="52"/>
+    <w:lsdException w:name="List Table 1 Light Accent 3" w:uiPriority="46"/>
+    <w:lsdException w:name="List Table 2 Accent 3" w:uiPriority="47"/>
+    <w:lsdException w:name="List Table 3 Accent 3" w:uiPriority="48"/>
+    <w:lsdException w:name="List Table 4 Accent 3" w:uiPriority="49"/>
+    <w:lsdException w:name="List Table 5 Dark Accent 3" w:uiPriority="50"/>
+    <w:lsdException w:name="List Table 6 Colorful Accent 3" w:uiPriority="51"/>
+    <w:lsdException w:name="List Table 7 Colorful Accent 3" w:uiPriority="52"/>
+    <w:lsdException w:name="List Table 1 Light Accent 4" w:uiPriority="46"/>
+    <w:lsdException w:name="List Table 2 Accent 4" w:uiPriority="47"/>
+    <w:lsdException w:name="List Table 3 Accent 4" w:uiPriority="48"/>
+    <w:lsdException w:name="List Table 4 Accent 4" w:uiPriority="49"/>
+    <w:lsdException w:name="List Table 5 Dark Accent 4" w:uiPriority="50"/>
+    <w:lsdException w:name="List Table 6 Colorful Accent 4" w:uiPriority="51"/>
+    <w:lsdException w:name="List Table 7 Colorful Accent 4" w:uiPriority="52"/>
+    <w:lsdException w:name="List Table 1 Light Accent 5" w:uiPriority="46"/>
+    <w:lsdException w:name="List Table 2 Accent 5" w:uiPriority="47"/>
+    <w:lsdException w:name="List Table 3 Accent 5" w:uiPriority="48"/>
+    <w:lsdException w:name="List Table 4 Accent 5" w:uiPriority="49"/>
+    <w:lsdException w:name="List Table 5 Dark Accent 5" w:uiPriority="50"/>
+    <w:lsdException w:name="List Table 6 Colorful Accent 5" w:uiPriority="51"/>
+    <w:lsdException w:name="List Table 7 Colorful Accent 5" w:uiPriority="52"/>
+    <w:lsdException w:name="List Table 1 Light Accent 6" w:uiPriority="46"/>
+    <w:lsdException w:name="List Table 2 Accent 6" w:uiPriority="47"/>
+    <w:lsdException w:name="List Table 3 Accent 6" w:uiPriority="48"/>
+    <w:lsdException w:name="List Table 4 Accent 6" w:uiPriority="49"/>
+    <w:lsdException w:name="List Table 5 Dark Accent 6" w:uiPriority="50"/>
+    <w:lsdException w:name="List Table 6 Colorful Accent 6" w:uiPriority="51"/>
+    <w:lsdException w:name="List Table 7 Colorful Accent 6" w:uiPriority="52"/>
   </w:latentStyles>
   <w:style w:type="paragraph" w:default="1" w:styleId="Normal">
     <w:name w:val="Normal"/>
@@ -1713,7 +1999,6 @@
     <w:uiPriority w:val="99"/>
     <w:semiHidden/>
     <w:unhideWhenUsed/>
-    <w:qFormat/>
     <w:tblPr>
       <w:tblInd w:w="0" w:type="dxa"/>
       <w:tblCellMar>
@@ -1754,13 +2039,13 @@
       <w:spacing w:after="140" w:line="288" w:lineRule="auto"/>
     </w:pPr>
   </w:style>
-  <w:style w:type="paragraph" w:styleId="Opstilling">
+  <w:style w:type="paragraph" w:styleId="Liste">
     <w:name w:val="List"/>
     <w:basedOn w:val="TextBody"/>
     <w:rsid w:val="00255EA6"/>
   </w:style>
-  <w:style w:type="paragraph" w:customStyle="1" w:styleId="Caption">
-    <w:name w:val="Caption"/>
+  <w:style w:type="paragraph" w:customStyle="1" w:styleId="Billedtekst1">
+    <w:name w:val="Billedtekst1"/>
     <w:basedOn w:val="Normal"/>
     <w:qFormat/>
     <w:rsid w:val="00255EA6"/>

</xml_diff>